<commit_message>
Documentação revisada e ajustes no projeto
</commit_message>
<xml_diff>
--- a/Documentação/Documentação.docx
+++ b/Documentação/Documentação.docx
@@ -76,12 +76,7 @@
     <w:p>
       <w:r>
         <w:tab/>
-        <w:t>Para a instalação das dep</w:t>
-      </w:r>
-      <w:bookmarkStart w:id="0" w:name="_GoBack"/>
-      <w:bookmarkEnd w:id="0"/>
-      <w:r>
-        <w:t xml:space="preserve">endências, precisamos utilizar o seguinte comando no prompt (cmd): </w:t>
+        <w:t xml:space="preserve">Para a instalação das dependências, precisamos utilizar o seguinte comando no prompt (cmd): </w:t>
       </w:r>
     </w:p>
     <w:p>
@@ -425,7 +420,21 @@
       </w:r>
       <w:r>
         <w:tab/>
-        <w:t>Baixando as SDK’s: Abra o Android Studio, no canto superior direito vá na opção de SDK Manager,</w:t>
+        <w:t>Baixando as AVD’s</w:t>
+      </w:r>
+      <w:r>
+        <w:t>: Abra o Android</w:t>
+      </w:r>
+      <w:bookmarkStart w:id="0" w:name="_GoBack"/>
+      <w:bookmarkEnd w:id="0"/>
+      <w:r>
+        <w:t xml:space="preserve"> Studio, no canto supe</w:t>
+      </w:r>
+      <w:r>
+        <w:t>rior direito vá na opção de AVD</w:t>
+      </w:r>
+      <w:r>
+        <w:t xml:space="preserve"> Manager,</w:t>
       </w:r>
     </w:p>
     <w:p>

</xml_diff>